<commit_message>
Integration tests, UTs document update, Exception making
</commit_message>
<xml_diff>
--- a/backend/Documents/Project Plan- BookingNL.docx
+++ b/backend/Documents/Project Plan- BookingNL.docx
@@ -95,6 +95,7 @@
                                     <w:dataBinding w:prefixMappings="xmlns:ns0='http://schemas.openxmlformats.org/package/2006/metadata/core-properties' xmlns:ns1='http://purl.org/dc/elements/1.1/'" w:xpath="/ns0:coreProperties[1]/ns1:creator[1]" w:storeItemID="{6C3C8BC8-F283-45AE-878A-BAB7291924A1}"/>
                                     <w:text/>
                                   </w:sdtPr>
+                                  <w:sdtEndPr/>
                                   <w:sdtContent>
                                     <w:r>
                                       <w:rPr>
@@ -393,6 +394,7 @@
                                     <w:dataBinding w:prefixMappings="xmlns:ns0='http://schemas.microsoft.com/office/2006/coverPageProps'" w:xpath="/ns0:CoverPageProperties[1]/ns0:Abstract[1]" w:storeItemID="{55AF091B-3C7A-41E3-B477-F2FDAA23CFDA}"/>
                                     <w:text/>
                                   </w:sdtPr>
+                                  <w:sdtEndPr/>
                                   <w:sdtContent>
                                     <w:r>
                                       <w:rPr>
@@ -741,6 +743,7 @@
                                   <w:dataBinding w:prefixMappings="xmlns:ns0='http://schemas.openxmlformats.org/package/2006/metadata/core-properties' xmlns:ns1='http://purl.org/dc/elements/1.1/'" w:xpath="/ns0:coreProperties[1]/ns1:title[1]" w:storeItemID="{6C3C8BC8-F283-45AE-878A-BAB7291924A1}"/>
                                   <w:text/>
                                 </w:sdtPr>
+                                <w:sdtEndPr/>
                                 <w:sdtContent>
                                   <w:p>
                                     <w:pPr>
@@ -780,6 +783,7 @@
                                   <w:dataBinding w:prefixMappings="xmlns:ns0='http://schemas.openxmlformats.org/package/2006/metadata/core-properties' xmlns:ns1='http://purl.org/dc/elements/1.1/'" w:xpath="/ns0:coreProperties[1]/ns1:subject[1]" w:storeItemID="{6C3C8BC8-F283-45AE-878A-BAB7291924A1}"/>
                                   <w:text/>
                                 </w:sdtPr>
+                                <w:sdtEndPr/>
                                 <w:sdtContent>
                                   <w:p>
                                     <w:pPr>
@@ -984,146 +988,13 @@
           <w:r>
             <w:fldChar w:fldCharType="separate"/>
           </w:r>
-          <w:bookmarkStart w:id="0" w:name="_GoBack"/>
-          <w:bookmarkEnd w:id="0"/>
-          <w:r>
-            <w:rPr>
-              <w:rStyle w:val="Hyperlink"/>
-              <w:noProof/>
-            </w:rPr>
-            <w:fldChar w:fldCharType="begin"/>
-          </w:r>
-          <w:r>
-            <w:rPr>
-              <w:rStyle w:val="Hyperlink"/>
-              <w:noProof/>
-            </w:rPr>
-            <w:instrText xml:space="preserve"> </w:instrText>
-          </w:r>
-          <w:r>
-            <w:rPr>
-              <w:noProof/>
-            </w:rPr>
-            <w:instrText>HYPERLINK \l "_Toc121392981"</w:instrText>
-          </w:r>
-          <w:r>
-            <w:rPr>
-              <w:rStyle w:val="Hyperlink"/>
-              <w:noProof/>
-            </w:rPr>
-            <w:instrText xml:space="preserve"> </w:instrText>
-          </w:r>
-          <w:r>
-            <w:rPr>
-              <w:rStyle w:val="Hyperlink"/>
-              <w:noProof/>
-            </w:rPr>
-          </w:r>
-          <w:r>
-            <w:rPr>
-              <w:rStyle w:val="Hyperlink"/>
-              <w:noProof/>
-            </w:rPr>
-            <w:fldChar w:fldCharType="separate"/>
-          </w:r>
-          <w:r>
-            <w:rPr>
-              <w:rStyle w:val="Hyperlink"/>
-              <w:noProof/>
-            </w:rPr>
-            <w:t>1.</w:t>
-          </w:r>
-          <w:r>
-            <w:rPr>
-              <w:noProof/>
-              <w:sz w:val="22"/>
-              <w:szCs w:val="22"/>
-            </w:rPr>
-            <w:tab/>
-          </w:r>
-          <w:r>
-            <w:rPr>
-              <w:rStyle w:val="Hyperlink"/>
-              <w:noProof/>
-            </w:rPr>
-            <w:t>Introduction</w:t>
-          </w:r>
-          <w:r>
-            <w:rPr>
-              <w:noProof/>
-              <w:webHidden/>
-            </w:rPr>
-            <w:tab/>
-          </w:r>
-          <w:r>
-            <w:rPr>
-              <w:noProof/>
-              <w:webHidden/>
-            </w:rPr>
-            <w:fldChar w:fldCharType="begin"/>
-          </w:r>
-          <w:r>
-            <w:rPr>
-              <w:noProof/>
-              <w:webHidden/>
-            </w:rPr>
-            <w:instrText xml:space="preserve"> PAGEREF _Toc121392981 \h </w:instrText>
-          </w:r>
-          <w:r>
-            <w:rPr>
-              <w:noProof/>
-              <w:webHidden/>
-            </w:rPr>
-          </w:r>
-          <w:r>
-            <w:rPr>
-              <w:noProof/>
-              <w:webHidden/>
-            </w:rPr>
-            <w:fldChar w:fldCharType="separate"/>
-          </w:r>
-          <w:r>
-            <w:rPr>
-              <w:noProof/>
-              <w:webHidden/>
-            </w:rPr>
-            <w:t>2</w:t>
-          </w:r>
-          <w:r>
-            <w:rPr>
-              <w:noProof/>
-              <w:webHidden/>
-            </w:rPr>
-            <w:fldChar w:fldCharType="end"/>
-          </w:r>
-          <w:r>
-            <w:rPr>
-              <w:rStyle w:val="Hyperlink"/>
-              <w:noProof/>
-            </w:rPr>
-            <w:fldChar w:fldCharType="end"/>
-          </w:r>
-        </w:p>
-        <w:p>
-          <w:pPr>
-            <w:pStyle w:val="TOC1"/>
-            <w:tabs>
-              <w:tab w:val="left" w:pos="440"/>
-              <w:tab w:val="right" w:leader="dot" w:pos="9350"/>
-            </w:tabs>
-            <w:rPr>
-              <w:noProof/>
-              <w:sz w:val="22"/>
-              <w:szCs w:val="22"/>
-            </w:rPr>
-          </w:pPr>
-          <w:hyperlink w:anchor="_Toc121392982" w:history="1">
+          <w:hyperlink w:anchor="_Toc124266003" w:history="1">
             <w:r>
               <w:rPr>
                 <w:rStyle w:val="Hyperlink"/>
                 <w:noProof/>
               </w:rPr>
-              <w:t>2.</w:t>
+              <w:t>1.</w:t>
             </w:r>
             <w:r>
               <w:rPr>
@@ -1138,7 +1009,7 @@
                 <w:rStyle w:val="Hyperlink"/>
                 <w:noProof/>
               </w:rPr>
-              <w:t>Problem Description</w:t>
+              <w:t>Introduction</w:t>
             </w:r>
             <w:r>
               <w:rPr>
@@ -1159,7 +1030,7 @@
                 <w:noProof/>
                 <w:webHidden/>
               </w:rPr>
-              <w:instrText xml:space="preserve"> PAGEREF _Toc121392982 \h </w:instrText>
+              <w:instrText xml:space="preserve"> PAGEREF _Toc124266003 \h </w:instrText>
             </w:r>
             <w:r>
               <w:rPr>
@@ -1203,13 +1074,13 @@
               <w:szCs w:val="22"/>
             </w:rPr>
           </w:pPr>
-          <w:hyperlink w:anchor="_Toc121392983" w:history="1">
+          <w:hyperlink w:anchor="_Toc124266004" w:history="1">
             <w:r>
               <w:rPr>
                 <w:rStyle w:val="Hyperlink"/>
                 <w:noProof/>
               </w:rPr>
-              <w:t>3.</w:t>
+              <w:t>2.</w:t>
             </w:r>
             <w:r>
               <w:rPr>
@@ -1224,7 +1095,7 @@
                 <w:rStyle w:val="Hyperlink"/>
                 <w:noProof/>
               </w:rPr>
-              <w:t>Project Goal</w:t>
+              <w:t>Problem Description</w:t>
             </w:r>
             <w:r>
               <w:rPr>
@@ -1245,7 +1116,7 @@
                 <w:noProof/>
                 <w:webHidden/>
               </w:rPr>
-              <w:instrText xml:space="preserve"> PAGEREF _Toc121392983 \h </w:instrText>
+              <w:instrText xml:space="preserve"> PAGEREF _Toc124266004 \h </w:instrText>
             </w:r>
             <w:r>
               <w:rPr>
@@ -1289,13 +1160,13 @@
               <w:szCs w:val="22"/>
             </w:rPr>
           </w:pPr>
-          <w:hyperlink w:anchor="_Toc121392984" w:history="1">
+          <w:hyperlink w:anchor="_Toc124266005" w:history="1">
             <w:r>
               <w:rPr>
                 <w:rStyle w:val="Hyperlink"/>
                 <w:noProof/>
               </w:rPr>
-              <w:t>4.</w:t>
+              <w:t>3.</w:t>
             </w:r>
             <w:r>
               <w:rPr>
@@ -1310,7 +1181,7 @@
                 <w:rStyle w:val="Hyperlink"/>
                 <w:noProof/>
               </w:rPr>
-              <w:t>Project backlog and Acceptance    criteria</w:t>
+              <w:t>Project Goal</w:t>
             </w:r>
             <w:r>
               <w:rPr>
@@ -1331,7 +1202,7 @@
                 <w:noProof/>
                 <w:webHidden/>
               </w:rPr>
-              <w:instrText xml:space="preserve"> PAGEREF _Toc121392984 \h </w:instrText>
+              <w:instrText xml:space="preserve"> PAGEREF _Toc124266005 \h </w:instrText>
             </w:r>
             <w:r>
               <w:rPr>
@@ -1351,7 +1222,7 @@
                 <w:noProof/>
                 <w:webHidden/>
               </w:rPr>
-              <w:t>3</w:t>
+              <w:t>2</w:t>
             </w:r>
             <w:r>
               <w:rPr>
@@ -1375,13 +1246,13 @@
               <w:szCs w:val="22"/>
             </w:rPr>
           </w:pPr>
-          <w:hyperlink w:anchor="_Toc121392985" w:history="1">
+          <w:hyperlink w:anchor="_Toc124266006" w:history="1">
             <w:r>
               <w:rPr>
                 <w:rStyle w:val="Hyperlink"/>
                 <w:noProof/>
               </w:rPr>
-              <w:t>5.</w:t>
+              <w:t>4.</w:t>
             </w:r>
             <w:r>
               <w:rPr>
@@ -1396,7 +1267,7 @@
                 <w:rStyle w:val="Hyperlink"/>
                 <w:noProof/>
               </w:rPr>
-              <w:t>RESTful API design</w:t>
+              <w:t>Project backlog and Acceptance    criteria</w:t>
             </w:r>
             <w:r>
               <w:rPr>
@@ -1417,7 +1288,93 @@
                 <w:noProof/>
                 <w:webHidden/>
               </w:rPr>
-              <w:instrText xml:space="preserve"> PAGEREF _Toc121392985 \h </w:instrText>
+              <w:instrText xml:space="preserve"> PAGEREF _Toc124266006 \h </w:instrText>
+            </w:r>
+            <w:r>
+              <w:rPr>
+                <w:noProof/>
+                <w:webHidden/>
+              </w:rPr>
+            </w:r>
+            <w:r>
+              <w:rPr>
+                <w:noProof/>
+                <w:webHidden/>
+              </w:rPr>
+              <w:fldChar w:fldCharType="separate"/>
+            </w:r>
+            <w:r>
+              <w:rPr>
+                <w:noProof/>
+                <w:webHidden/>
+              </w:rPr>
+              <w:t>3</w:t>
+            </w:r>
+            <w:r>
+              <w:rPr>
+                <w:noProof/>
+                <w:webHidden/>
+              </w:rPr>
+              <w:fldChar w:fldCharType="end"/>
+            </w:r>
+          </w:hyperlink>
+        </w:p>
+        <w:p>
+          <w:pPr>
+            <w:pStyle w:val="TOC1"/>
+            <w:tabs>
+              <w:tab w:val="left" w:pos="440"/>
+              <w:tab w:val="right" w:leader="dot" w:pos="9350"/>
+            </w:tabs>
+            <w:rPr>
+              <w:noProof/>
+              <w:sz w:val="22"/>
+              <w:szCs w:val="22"/>
+            </w:rPr>
+          </w:pPr>
+          <w:hyperlink w:anchor="_Toc124266007" w:history="1">
+            <w:r>
+              <w:rPr>
+                <w:rStyle w:val="Hyperlink"/>
+                <w:noProof/>
+              </w:rPr>
+              <w:t>5.</w:t>
+            </w:r>
+            <w:r>
+              <w:rPr>
+                <w:noProof/>
+                <w:sz w:val="22"/>
+                <w:szCs w:val="22"/>
+              </w:rPr>
+              <w:tab/>
+            </w:r>
+            <w:r>
+              <w:rPr>
+                <w:rStyle w:val="Hyperlink"/>
+                <w:noProof/>
+              </w:rPr>
+              <w:t>RESTful API design</w:t>
+            </w:r>
+            <w:r>
+              <w:rPr>
+                <w:noProof/>
+                <w:webHidden/>
+              </w:rPr>
+              <w:tab/>
+            </w:r>
+            <w:r>
+              <w:rPr>
+                <w:noProof/>
+                <w:webHidden/>
+              </w:rPr>
+              <w:fldChar w:fldCharType="begin"/>
+            </w:r>
+            <w:r>
+              <w:rPr>
+                <w:noProof/>
+                <w:webHidden/>
+              </w:rPr>
+              <w:instrText xml:space="preserve"> PAGEREF _Toc124266007 \h </w:instrText>
             </w:r>
             <w:r>
               <w:rPr>
@@ -1480,8 +1437,8 @@
           <w:sz w:val="44"/>
         </w:rPr>
       </w:pPr>
-      <w:bookmarkStart w:id="1" w:name="_Toc113988776"/>
-      <w:bookmarkStart w:id="2" w:name="_Toc121392981"/>
+      <w:bookmarkStart w:id="0" w:name="_Toc113988776"/>
+      <w:bookmarkStart w:id="1" w:name="_Toc124266003"/>
       <w:r>
         <w:rPr>
           <w:sz w:val="44"/>
@@ -1489,8 +1446,8 @@
         <w:lastRenderedPageBreak/>
         <w:t>Introduction</w:t>
       </w:r>
+      <w:bookmarkEnd w:id="0"/>
       <w:bookmarkEnd w:id="1"/>
-      <w:bookmarkEnd w:id="2"/>
     </w:p>
     <w:p/>
     <w:p>
@@ -1574,14 +1531,14 @@
           <w:sz w:val="44"/>
         </w:rPr>
       </w:pPr>
-      <w:bookmarkStart w:id="3" w:name="_Toc121392982"/>
+      <w:bookmarkStart w:id="2" w:name="_Toc124266004"/>
       <w:r>
         <w:rPr>
           <w:sz w:val="44"/>
         </w:rPr>
         <w:t>Problem Description</w:t>
       </w:r>
-      <w:bookmarkEnd w:id="3"/>
+      <w:bookmarkEnd w:id="2"/>
     </w:p>
     <w:p>
       <w:pPr>
@@ -1652,14 +1609,14 @@
           <w:sz w:val="44"/>
         </w:rPr>
       </w:pPr>
-      <w:bookmarkStart w:id="4" w:name="_Toc121392983"/>
+      <w:bookmarkStart w:id="3" w:name="_Toc124266005"/>
       <w:r>
         <w:rPr>
           <w:sz w:val="44"/>
         </w:rPr>
         <w:t>Project Goal</w:t>
       </w:r>
-      <w:bookmarkEnd w:id="4"/>
+      <w:bookmarkEnd w:id="3"/>
     </w:p>
     <w:p>
       <w:pPr>
@@ -1764,7 +1721,7 @@
           <w:sz w:val="44"/>
         </w:rPr>
       </w:pPr>
-      <w:bookmarkStart w:id="5" w:name="_Toc121392984"/>
+      <w:bookmarkStart w:id="4" w:name="_Toc124266006"/>
       <w:r>
         <w:rPr>
           <w:sz w:val="44"/>
@@ -1784,7 +1741,7 @@
         </w:rPr>
         <w:t xml:space="preserve"> and Acceptance    criteria</w:t>
       </w:r>
-      <w:bookmarkEnd w:id="5"/>
+      <w:bookmarkEnd w:id="4"/>
     </w:p>
     <w:p>
       <w:pPr>
@@ -2896,7 +2853,7 @@
       <w:tblGrid>
         <w:gridCol w:w="1163"/>
         <w:gridCol w:w="1464"/>
-        <w:gridCol w:w="1384"/>
+        <w:gridCol w:w="1688"/>
         <w:gridCol w:w="1714"/>
         <w:gridCol w:w="1184"/>
         <w:gridCol w:w="1546"/>
@@ -2984,7 +2941,7 @@
                 <w:color w:val="auto"/>
                 <w:sz w:val="28"/>
               </w:rPr>
-              <w:t>See the total sales in the last quarter</w:t>
+              <w:t>See the most checked destination</w:t>
             </w:r>
           </w:p>
         </w:tc>
@@ -5136,7 +5093,7 @@
           <w:szCs w:val="44"/>
         </w:rPr>
       </w:pPr>
-      <w:bookmarkStart w:id="6" w:name="_Toc121392985"/>
+      <w:bookmarkStart w:id="5" w:name="_Toc124266007"/>
       <w:r>
         <w:rPr>
           <w:sz w:val="44"/>
@@ -5145,7 +5102,7 @@
         <w:lastRenderedPageBreak/>
         <w:t>RESTful API design</w:t>
       </w:r>
-      <w:bookmarkEnd w:id="6"/>
+      <w:bookmarkEnd w:id="5"/>
     </w:p>
     <w:tbl>
       <w:tblPr>
@@ -6304,6 +6261,101 @@
               </w:rPr>
               <w:t xml:space="preserve"> for the user by passing an email parameter</w:t>
             </w:r>
+          </w:p>
+        </w:tc>
+      </w:tr>
+      <w:tr>
+        <w:trPr>
+          <w:trHeight w:val="1176"/>
+        </w:trPr>
+        <w:tc>
+          <w:tcPr>
+            <w:cnfStyle w:val="001000000000" w:firstRow="0" w:lastRow="0" w:firstColumn="1" w:lastColumn="0" w:oddVBand="0" w:evenVBand="0" w:oddHBand="0" w:evenHBand="0" w:firstRowFirstColumn="0" w:firstRowLastColumn="0" w:lastRowFirstColumn="0" w:lastRowLastColumn="0"/>
+            <w:tcW w:w="2516" w:type="dxa"/>
+          </w:tcPr>
+          <w:p>
+            <w:pPr>
+              <w:jc w:val="center"/>
+              <w:rPr>
+                <w:sz w:val="28"/>
+                <w:szCs w:val="28"/>
+              </w:rPr>
+            </w:pPr>
+            <w:r>
+              <w:rPr>
+                <w:sz w:val="28"/>
+                <w:szCs w:val="28"/>
+              </w:rPr>
+              <w:t>/chat</w:t>
+            </w:r>
+          </w:p>
+        </w:tc>
+        <w:tc>
+          <w:tcPr>
+            <w:tcW w:w="2332" w:type="dxa"/>
+          </w:tcPr>
+          <w:p>
+            <w:pPr>
+              <w:jc w:val="center"/>
+              <w:cnfStyle w:val="000000000000" w:firstRow="0" w:lastRow="0" w:firstColumn="0" w:lastColumn="0" w:oddVBand="0" w:evenVBand="0" w:oddHBand="0" w:evenHBand="0" w:firstRowFirstColumn="0" w:firstRowLastColumn="0" w:lastRowFirstColumn="0" w:lastRowLastColumn="0"/>
+              <w:rPr>
+                <w:sz w:val="28"/>
+                <w:szCs w:val="28"/>
+              </w:rPr>
+            </w:pPr>
+            <w:r>
+              <w:rPr>
+                <w:sz w:val="28"/>
+                <w:szCs w:val="28"/>
+              </w:rPr>
+              <w:t>Chat</w:t>
+            </w:r>
+          </w:p>
+        </w:tc>
+        <w:tc>
+          <w:tcPr>
+            <w:tcW w:w="2330" w:type="dxa"/>
+          </w:tcPr>
+          <w:p>
+            <w:pPr>
+              <w:jc w:val="center"/>
+              <w:cnfStyle w:val="000000000000" w:firstRow="0" w:lastRow="0" w:firstColumn="0" w:lastColumn="0" w:oddVBand="0" w:evenVBand="0" w:oddHBand="0" w:evenHBand="0" w:firstRowFirstColumn="0" w:firstRowLastColumn="0" w:lastRowFirstColumn="0" w:lastRowLastColumn="0"/>
+              <w:rPr>
+                <w:sz w:val="28"/>
+                <w:szCs w:val="28"/>
+              </w:rPr>
+            </w:pPr>
+            <w:r>
+              <w:rPr>
+                <w:sz w:val="28"/>
+                <w:szCs w:val="28"/>
+              </w:rPr>
+              <w:t>MESSAGE</w:t>
+            </w:r>
+          </w:p>
+        </w:tc>
+        <w:tc>
+          <w:tcPr>
+            <w:tcW w:w="2332" w:type="dxa"/>
+          </w:tcPr>
+          <w:p>
+            <w:pPr>
+              <w:jc w:val="center"/>
+              <w:cnfStyle w:val="000000000000" w:firstRow="0" w:lastRow="0" w:firstColumn="0" w:lastColumn="0" w:oddVBand="0" w:evenVBand="0" w:oddHBand="0" w:evenHBand="0" w:firstRowFirstColumn="0" w:firstRowLastColumn="0" w:lastRowFirstColumn="0" w:lastRowLastColumn="0"/>
+              <w:rPr>
+                <w:sz w:val="28"/>
+                <w:szCs w:val="28"/>
+              </w:rPr>
+            </w:pPr>
+            <w:r>
+              <w:rPr>
+                <w:sz w:val="28"/>
+                <w:szCs w:val="28"/>
+              </w:rPr>
+              <w:t>Sends a message in an open chatroom for everyone who is registered</w:t>
+            </w:r>
+            <w:bookmarkStart w:id="6" w:name="_GoBack"/>
+            <w:bookmarkEnd w:id="6"/>
           </w:p>
         </w:tc>
       </w:tr>
@@ -6357,6 +6409,7 @@
         <w:docPartUnique/>
       </w:docPartObj>
     </w:sdtPr>
+    <w:sdtEndPr/>
     <w:sdtContent>
       <w:p>
         <w:pPr>
@@ -6379,7 +6432,7 @@
           <w:rPr>
             <w:noProof/>
           </w:rPr>
-          <w:t>8</w:t>
+          <w:t>6</w:t>
         </w:r>
         <w:r>
           <w:rPr>
@@ -9725,7 +9778,7 @@
 </file>
 
 <file path=customXml/itemProps1.xml><?xml version="1.0" encoding="utf-8"?>
-<ds:datastoreItem xmlns:ds="http://schemas.openxmlformats.org/officeDocument/2006/customXml" ds:itemID="{AB37E381-FE89-4BF9-85B8-7B79CE64331B}">
+<ds:datastoreItem xmlns:ds="http://schemas.openxmlformats.org/officeDocument/2006/customXml" ds:itemID="{62D5F9E0-1C57-4B17-9E11-D71C67AAEE37}">
   <ds:schemaRefs>
     <ds:schemaRef ds:uri="http://schemas.openxmlformats.org/officeDocument/2006/bibliography"/>
   </ds:schemaRefs>

</xml_diff>